<commit_message>
added the number range function
</commit_message>
<xml_diff>
--- a/Python Crash Course Doc.docx
+++ b/Python Crash Course Doc.docx
@@ -152,7 +152,21 @@
         <w:rPr>
           <w:lang w:val="en-US"/>
         </w:rPr>
-        <w:t>Python popular statement,  print(“Hello world”)</w:t>
+        <w:t xml:space="preserve">Python popular </w:t>
+      </w:r>
+      <w:proofErr w:type="gramStart"/>
+      <w:r>
+        <w:rPr>
+          <w:lang w:val="en-US"/>
+        </w:rPr>
+        <w:t>statement,  print</w:t>
+      </w:r>
+      <w:proofErr w:type="gramEnd"/>
+      <w:r>
+        <w:rPr>
+          <w:lang w:val="en-US"/>
+        </w:rPr>
+        <w:t>(“Hello world”)</w:t>
       </w:r>
     </w:p>
     <w:p>
@@ -182,11 +196,19 @@
           <w:lang w:val="en-US"/>
         </w:rPr>
       </w:pPr>
-      <w:r>
-        <w:rPr>
-          <w:lang w:val="en-US"/>
-        </w:rPr>
-        <w:t>title()</w:t>
+      <w:proofErr w:type="gramStart"/>
+      <w:r>
+        <w:rPr>
+          <w:lang w:val="en-US"/>
+        </w:rPr>
+        <w:t>title(</w:t>
+      </w:r>
+      <w:proofErr w:type="gramEnd"/>
+      <w:r>
+        <w:rPr>
+          <w:lang w:val="en-US"/>
+        </w:rPr>
+        <w:t>)</w:t>
       </w:r>
     </w:p>
     <w:p>
@@ -196,11 +218,19 @@
           <w:lang w:val="en-US"/>
         </w:rPr>
       </w:pPr>
-      <w:r>
-        <w:rPr>
-          <w:lang w:val="en-US"/>
-        </w:rPr>
-        <w:t>lower()</w:t>
+      <w:proofErr w:type="gramStart"/>
+      <w:r>
+        <w:rPr>
+          <w:lang w:val="en-US"/>
+        </w:rPr>
+        <w:t>lower(</w:t>
+      </w:r>
+      <w:proofErr w:type="gramEnd"/>
+      <w:r>
+        <w:rPr>
+          <w:lang w:val="en-US"/>
+        </w:rPr>
+        <w:t>)</w:t>
       </w:r>
     </w:p>
     <w:p>
@@ -210,11 +240,19 @@
           <w:lang w:val="en-US"/>
         </w:rPr>
       </w:pPr>
-      <w:r>
-        <w:rPr>
-          <w:lang w:val="en-US"/>
-        </w:rPr>
-        <w:t>upper()</w:t>
+      <w:proofErr w:type="gramStart"/>
+      <w:r>
+        <w:rPr>
+          <w:lang w:val="en-US"/>
+        </w:rPr>
+        <w:t>upper(</w:t>
+      </w:r>
+      <w:proofErr w:type="gramEnd"/>
+      <w:r>
+        <w:rPr>
+          <w:lang w:val="en-US"/>
+        </w:rPr>
+        <w:t>)</w:t>
       </w:r>
     </w:p>
     <w:p>
@@ -276,12 +314,14 @@
         </w:rPr>
         <w:tab/>
       </w:r>
+      <w:proofErr w:type="gramStart"/>
       <w:r>
         <w:rPr>
           <w:lang w:val="en-US"/>
         </w:rPr>
         <w:t>rstrip(</w:t>
       </w:r>
+      <w:proofErr w:type="gramEnd"/>
       <w:r>
         <w:rPr>
           <w:lang w:val="en-US"/>
@@ -300,7 +340,20 @@
           <w:lang w:val="en-US"/>
         </w:rPr>
         <w:tab/>
-        <w:t>lstrip()</w:t>
+      </w:r>
+      <w:proofErr w:type="gramStart"/>
+      <w:r>
+        <w:rPr>
+          <w:lang w:val="en-US"/>
+        </w:rPr>
+        <w:t>lstrip(</w:t>
+      </w:r>
+      <w:proofErr w:type="gramEnd"/>
+      <w:r>
+        <w:rPr>
+          <w:lang w:val="en-US"/>
+        </w:rPr>
+        <w:t>)</w:t>
       </w:r>
     </w:p>
     <w:p>
@@ -314,7 +367,20 @@
           <w:lang w:val="en-US"/>
         </w:rPr>
         <w:tab/>
-        <w:t>strip()</w:t>
+      </w:r>
+      <w:proofErr w:type="gramStart"/>
+      <w:r>
+        <w:rPr>
+          <w:lang w:val="en-US"/>
+        </w:rPr>
+        <w:t>strip(</w:t>
+      </w:r>
+      <w:proofErr w:type="gramEnd"/>
+      <w:r>
+        <w:rPr>
+          <w:lang w:val="en-US"/>
+        </w:rPr>
+        <w:t>)</w:t>
       </w:r>
     </w:p>
     <w:p>
@@ -454,7 +520,20 @@
           <w:lang w:val="en-US"/>
         </w:rPr>
         <w:tab/>
-        <w:t>sort() Sort</w:t>
+      </w:r>
+      <w:proofErr w:type="gramStart"/>
+      <w:r>
+        <w:rPr>
+          <w:lang w:val="en-US"/>
+        </w:rPr>
+        <w:t>sort(</w:t>
+      </w:r>
+      <w:proofErr w:type="gramEnd"/>
+      <w:r>
+        <w:rPr>
+          <w:lang w:val="en-US"/>
+        </w:rPr>
+        <w:t>) Sort</w:t>
       </w:r>
       <w:r>
         <w:rPr>
@@ -480,19 +559,20 @@
           <w:lang w:val="en-US"/>
         </w:rPr>
         <w:tab/>
-        <w:t xml:space="preserve">Sort(reverse = True/False) sort the list </w:t>
-      </w:r>
-      <w:r>
-        <w:rPr>
-          <w:lang w:val="en-US"/>
-        </w:rPr>
-        <w:t xml:space="preserve">permanently in </w:t>
-      </w:r>
-      <w:r>
-        <w:rPr>
-          <w:lang w:val="en-US"/>
-        </w:rPr>
-        <w:t>reverse order of the list</w:t>
+      </w:r>
+      <w:proofErr w:type="gramStart"/>
+      <w:r>
+        <w:rPr>
+          <w:lang w:val="en-US"/>
+        </w:rPr>
+        <w:t>Sort(</w:t>
+      </w:r>
+      <w:proofErr w:type="gramEnd"/>
+      <w:r>
+        <w:rPr>
+          <w:lang w:val="en-US"/>
+        </w:rPr>
+        <w:t>reverse = True/False) sort the list permanently in reverse order of the list</w:t>
       </w:r>
       <w:r>
         <w:rPr>
@@ -512,7 +592,20 @@
           <w:lang w:val="en-US"/>
         </w:rPr>
         <w:tab/>
-        <w:t xml:space="preserve">sorted() </w:t>
+      </w:r>
+      <w:proofErr w:type="gramStart"/>
+      <w:r>
+        <w:rPr>
+          <w:lang w:val="en-US"/>
+        </w:rPr>
+        <w:t>sorted(</w:t>
+      </w:r>
+      <w:proofErr w:type="gramEnd"/>
+      <w:r>
+        <w:rPr>
+          <w:lang w:val="en-US"/>
+        </w:rPr>
+        <w:t xml:space="preserve">) </w:t>
       </w:r>
       <w:r>
         <w:rPr>
@@ -538,7 +631,20 @@
           <w:lang w:val="en-US"/>
         </w:rPr>
         <w:tab/>
-        <w:t>reverse()</w:t>
+      </w:r>
+      <w:proofErr w:type="gramStart"/>
+      <w:r>
+        <w:rPr>
+          <w:lang w:val="en-US"/>
+        </w:rPr>
+        <w:t>reverse(</w:t>
+      </w:r>
+      <w:proofErr w:type="gramEnd"/>
+      <w:r>
+        <w:rPr>
+          <w:lang w:val="en-US"/>
+        </w:rPr>
+        <w:t>)</w:t>
       </w:r>
       <w:r>
         <w:rPr>
@@ -698,7 +804,20 @@
           <w:lang w:val="en-US"/>
         </w:rPr>
         <w:tab/>
-        <w:t>append() #new item add to the end of the list.</w:t>
+      </w:r>
+      <w:proofErr w:type="gramStart"/>
+      <w:r>
+        <w:rPr>
+          <w:lang w:val="en-US"/>
+        </w:rPr>
+        <w:t>append(</w:t>
+      </w:r>
+      <w:proofErr w:type="gramEnd"/>
+      <w:r>
+        <w:rPr>
+          <w:lang w:val="en-US"/>
+        </w:rPr>
+        <w:t>) #new item add to the end of the list.</w:t>
       </w:r>
     </w:p>
     <w:p>
@@ -713,6 +832,7 @@
         </w:rPr>
         <w:tab/>
       </w:r>
+      <w:proofErr w:type="gramStart"/>
       <w:r>
         <w:rPr>
           <w:lang w:val="en-US"/>
@@ -723,7 +843,14 @@
         <w:rPr>
           <w:lang w:val="en-US"/>
         </w:rPr>
-        <w:t>nsert() #can be added to any position in the list by giving an index and value.</w:t>
+        <w:t>nsert(</w:t>
+      </w:r>
+      <w:proofErr w:type="gramEnd"/>
+      <w:r>
+        <w:rPr>
+          <w:lang w:val="en-US"/>
+        </w:rPr>
+        <w:t>) #can be added to any position in the list by giving an index and value.</w:t>
       </w:r>
     </w:p>
     <w:p>
@@ -794,6 +921,7 @@
           <w:lang w:val="en-US"/>
         </w:rPr>
       </w:pPr>
+      <w:proofErr w:type="gramStart"/>
       <w:r>
         <w:rPr>
           <w:b/>
@@ -802,6 +930,7 @@
         </w:rPr>
         <w:t>pop(</w:t>
       </w:r>
+      <w:proofErr w:type="gramEnd"/>
       <w:r>
         <w:rPr>
           <w:b/>
@@ -832,13 +961,23 @@
           <w:lang w:val="en-US"/>
         </w:rPr>
       </w:pPr>
+      <w:proofErr w:type="gramStart"/>
       <w:r>
         <w:rPr>
           <w:b/>
           <w:bCs/>
           <w:lang w:val="en-US"/>
         </w:rPr>
-        <w:t>remove()</w:t>
+        <w:t>remove(</w:t>
+      </w:r>
+      <w:proofErr w:type="gramEnd"/>
+      <w:r>
+        <w:rPr>
+          <w:b/>
+          <w:bCs/>
+          <w:lang w:val="en-US"/>
+        </w:rPr>
+        <w:t>)</w:t>
       </w:r>
       <w:r>
         <w:rPr>
@@ -864,13 +1003,6 @@
         </w:rPr>
         <w:t>s.</w:t>
       </w:r>
-    </w:p>
-    <w:p>
-      <w:pPr>
-        <w:rPr>
-          <w:lang w:val="en-US"/>
-        </w:rPr>
-      </w:pPr>
     </w:p>
     <w:p>
       <w:pPr>
@@ -889,113 +1021,397 @@
           <w:lang w:val="en-US"/>
         </w:rPr>
       </w:pPr>
-    </w:p>
-    <w:p>
-      <w:pPr>
-        <w:pStyle w:val="Heading2"/>
-        <w:jc w:val="both"/>
+      <w:r>
         <w:rPr>
           <w:rFonts w:ascii="Times New Roman" w:hAnsi="Times New Roman" w:cs="Times New Roman"/>
           <w:color w:val="000000" w:themeColor="text1"/>
           <w:lang w:val="en-US"/>
         </w:rPr>
-      </w:pPr>
-    </w:p>
-    <w:p>
-      <w:pPr>
-        <w:pStyle w:val="Heading2"/>
-        <w:jc w:val="both"/>
+        <w:t xml:space="preserve">Module </w:t>
+      </w:r>
+      <w:r>
         <w:rPr>
           <w:rFonts w:ascii="Times New Roman" w:hAnsi="Times New Roman" w:cs="Times New Roman"/>
           <w:color w:val="000000" w:themeColor="text1"/>
           <w:lang w:val="en-US"/>
         </w:rPr>
-      </w:pPr>
-    </w:p>
-    <w:p>
-      <w:pPr>
-        <w:pStyle w:val="Heading2"/>
-        <w:jc w:val="both"/>
-        <w:rPr>
-          <w:rFonts w:ascii="Times New Roman" w:hAnsi="Times New Roman" w:cs="Times New Roman"/>
-          <w:color w:val="000000" w:themeColor="text1"/>
-          <w:lang w:val="en-US"/>
-        </w:rPr>
-      </w:pPr>
-    </w:p>
-    <w:p>
-      <w:pPr>
-        <w:pStyle w:val="Heading2"/>
-        <w:jc w:val="both"/>
-        <w:rPr>
-          <w:rFonts w:ascii="Times New Roman" w:hAnsi="Times New Roman" w:cs="Times New Roman"/>
-          <w:color w:val="000000" w:themeColor="text1"/>
-          <w:lang w:val="en-US"/>
-        </w:rPr>
-      </w:pPr>
-    </w:p>
-    <w:p>
-      <w:pPr>
-        <w:pStyle w:val="Heading2"/>
-        <w:jc w:val="both"/>
-        <w:rPr>
-          <w:rFonts w:ascii="Times New Roman" w:hAnsi="Times New Roman" w:cs="Times New Roman"/>
-          <w:color w:val="000000" w:themeColor="text1"/>
-          <w:lang w:val="en-US"/>
-        </w:rPr>
-      </w:pPr>
-    </w:p>
-    <w:p>
-      <w:pPr>
-        <w:pStyle w:val="Heading2"/>
-        <w:jc w:val="both"/>
-        <w:rPr>
-          <w:rFonts w:ascii="Times New Roman" w:hAnsi="Times New Roman" w:cs="Times New Roman"/>
-          <w:color w:val="000000" w:themeColor="text1"/>
-          <w:lang w:val="en-US"/>
-        </w:rPr>
-      </w:pPr>
-    </w:p>
-    <w:p>
-      <w:pPr>
-        <w:pStyle w:val="Heading2"/>
-        <w:jc w:val="both"/>
-        <w:rPr>
-          <w:rFonts w:ascii="Times New Roman" w:hAnsi="Times New Roman" w:cs="Times New Roman"/>
-          <w:color w:val="000000" w:themeColor="text1"/>
-          <w:lang w:val="en-US"/>
-        </w:rPr>
-      </w:pPr>
-    </w:p>
-    <w:p>
-      <w:pPr>
-        <w:pStyle w:val="Heading2"/>
-        <w:jc w:val="both"/>
-        <w:rPr>
-          <w:rFonts w:ascii="Times New Roman" w:hAnsi="Times New Roman" w:cs="Times New Roman"/>
-          <w:color w:val="000000" w:themeColor="text1"/>
-          <w:lang w:val="en-US"/>
-        </w:rPr>
-      </w:pPr>
-    </w:p>
-    <w:p>
-      <w:pPr>
-        <w:pStyle w:val="Heading2"/>
-        <w:jc w:val="both"/>
-        <w:rPr>
-          <w:rFonts w:ascii="Times New Roman" w:hAnsi="Times New Roman" w:cs="Times New Roman"/>
-          <w:color w:val="000000" w:themeColor="text1"/>
-          <w:lang w:val="en-US"/>
-        </w:rPr>
-      </w:pPr>
-      <w:r>
-        <w:rPr>
-          <w:rFonts w:ascii="Times New Roman" w:hAnsi="Times New Roman" w:cs="Times New Roman"/>
-          <w:color w:val="000000" w:themeColor="text1"/>
-          <w:lang w:val="en-US"/>
-        </w:rPr>
-        <w:t>Module 2</w:t>
-      </w:r>
+        <w:t>4</w:t>
+      </w:r>
+    </w:p>
+    <w:p>
+      <w:pPr>
+        <w:rPr>
+          <w:lang w:val="en-US"/>
+        </w:rPr>
+      </w:pPr>
+    </w:p>
+    <w:p>
+      <w:pPr>
+        <w:rPr>
+          <w:lang w:val="en-US"/>
+        </w:rPr>
+      </w:pPr>
+      <w:r>
+        <w:rPr>
+          <w:lang w:val="en-US"/>
+        </w:rPr>
+        <w:t>This module teach</w:t>
+      </w:r>
+      <w:r>
+        <w:rPr>
+          <w:lang w:val="en-US"/>
+        </w:rPr>
+        <w:t>es</w:t>
+      </w:r>
+      <w:r>
+        <w:rPr>
+          <w:lang w:val="en-US"/>
+        </w:rPr>
+        <w:t xml:space="preserve"> how to work in lists.</w:t>
+      </w:r>
+    </w:p>
+    <w:p>
+      <w:pPr>
+        <w:rPr>
+          <w:lang w:val="en-US"/>
+        </w:rPr>
+      </w:pPr>
+    </w:p>
+    <w:p>
+      <w:pPr>
+        <w:rPr>
+          <w:b/>
+          <w:bCs/>
+          <w:lang w:val="en-US"/>
+        </w:rPr>
+      </w:pPr>
+      <w:r>
+        <w:rPr>
+          <w:b/>
+          <w:bCs/>
+          <w:lang w:val="en-US"/>
+        </w:rPr>
+        <w:t>For loop.</w:t>
+      </w:r>
+    </w:p>
+    <w:p>
+      <w:pPr>
+        <w:rPr>
+          <w:lang w:val="en-US"/>
+        </w:rPr>
+      </w:pPr>
+      <w:r>
+        <w:rPr>
+          <w:lang w:val="en-US"/>
+        </w:rPr>
+        <w:tab/>
+        <w:t>Looping gives access to perform the same action or set of actions in every item in a list.</w:t>
+      </w:r>
+    </w:p>
+    <w:p>
+      <w:pPr>
+        <w:rPr>
+          <w:lang w:val="en-US"/>
+        </w:rPr>
+      </w:pPr>
+    </w:p>
+    <w:p>
+      <w:pPr>
+        <w:rPr>
+          <w:lang w:val="en-US"/>
+        </w:rPr>
+      </w:pPr>
+      <w:r>
+        <w:rPr>
+          <w:lang w:val="en-US"/>
+        </w:rPr>
+        <w:t>Making Numerical list</w:t>
+      </w:r>
+    </w:p>
+    <w:p>
+      <w:pPr>
+        <w:rPr>
+          <w:lang w:val="en-US"/>
+        </w:rPr>
+      </w:pPr>
+    </w:p>
+    <w:p>
+      <w:pPr>
+        <w:rPr>
+          <w:lang w:val="en-US"/>
+        </w:rPr>
+      </w:pPr>
+      <w:r>
+        <w:rPr>
+          <w:lang w:val="en-US"/>
+        </w:rPr>
+        <w:tab/>
+      </w:r>
+      <w:proofErr w:type="gramStart"/>
+      <w:r>
+        <w:rPr>
+          <w:b/>
+          <w:bCs/>
+          <w:lang w:val="en-US"/>
+        </w:rPr>
+        <w:t>range(</w:t>
+      </w:r>
+      <w:proofErr w:type="gramEnd"/>
+      <w:r>
+        <w:rPr>
+          <w:b/>
+          <w:bCs/>
+          <w:lang w:val="en-US"/>
+        </w:rPr>
+        <w:t>)</w:t>
+      </w:r>
+      <w:r>
+        <w:rPr>
+          <w:lang w:val="en-US"/>
+        </w:rPr>
+        <w:t xml:space="preserve"> : generate a series of numbers easily.</w:t>
+      </w:r>
+    </w:p>
+    <w:p>
+      <w:pPr>
+        <w:rPr>
+          <w:lang w:val="en-US"/>
+        </w:rPr>
+      </w:pPr>
+      <w:r>
+        <w:rPr>
+          <w:lang w:val="en-US"/>
+        </w:rPr>
+        <w:tab/>
+      </w:r>
+      <w:proofErr w:type="gramStart"/>
+      <w:r>
+        <w:rPr>
+          <w:b/>
+          <w:bCs/>
+          <w:lang w:val="en-US"/>
+        </w:rPr>
+        <w:t>List(</w:t>
+      </w:r>
+      <w:proofErr w:type="gramEnd"/>
+      <w:r>
+        <w:rPr>
+          <w:b/>
+          <w:bCs/>
+          <w:lang w:val="en-US"/>
+        </w:rPr>
+        <w:t>)</w:t>
+      </w:r>
+      <w:r>
+        <w:rPr>
+          <w:lang w:val="en-US"/>
+        </w:rPr>
+        <w:t xml:space="preserve"> : generate a list using range().</w:t>
+      </w:r>
+    </w:p>
+    <w:p>
+      <w:pPr>
+        <w:rPr>
+          <w:lang w:val="en-US"/>
+        </w:rPr>
+      </w:pPr>
+    </w:p>
+    <w:p>
+      <w:r>
+        <w:t>S</w:t>
+      </w:r>
+      <w:r>
+        <w:t>imple statics with a list of numbers</w:t>
+      </w:r>
+    </w:p>
+    <w:p/>
+    <w:p>
+      <w:r>
+        <w:tab/>
+        <w:t>min()</w:t>
+      </w:r>
+    </w:p>
+    <w:p>
+      <w:r>
+        <w:tab/>
+        <w:t>max()</w:t>
+      </w:r>
+    </w:p>
+    <w:p>
+      <w:r>
+        <w:tab/>
+        <w:t>sum()</w:t>
+      </w:r>
+    </w:p>
+    <w:p/>
+    <w:p>
+      <w:pPr>
+        <w:rPr>
+          <w:lang w:val="en-US"/>
+        </w:rPr>
+      </w:pPr>
+      <w:r>
+        <w:rPr>
+          <w:lang w:val="en-US"/>
+        </w:rPr>
+        <w:t>List Comprehension</w:t>
+      </w:r>
+    </w:p>
+    <w:p>
+      <w:pPr>
+        <w:rPr>
+          <w:lang w:val="en-US"/>
+        </w:rPr>
+      </w:pPr>
+      <w:r>
+        <w:rPr>
+          <w:lang w:val="en-US"/>
+        </w:rPr>
+        <w:tab/>
+      </w:r>
+    </w:p>
+    <w:p>
+      <w:pPr>
+        <w:rPr>
+          <w:lang w:val="en-US"/>
+        </w:rPr>
+      </w:pPr>
+      <w:r>
+        <w:rPr>
+          <w:lang w:val="en-US"/>
+        </w:rPr>
+        <w:tab/>
+        <w:t>List comprehension generates a list in one line.</w:t>
+      </w:r>
+    </w:p>
+    <w:p>
+      <w:pPr>
+        <w:rPr>
+          <w:lang w:val="en-US"/>
+        </w:rPr>
+      </w:pPr>
+      <w:r>
+        <w:rPr>
+          <w:lang w:val="en-US"/>
+        </w:rPr>
+        <w:tab/>
+        <w:t>This combines the for loop and the creation of new elements into one line</w:t>
+      </w:r>
+      <w:r>
+        <w:rPr>
+          <w:lang w:val="en-US"/>
+        </w:rPr>
+        <w:t>,</w:t>
+      </w:r>
+      <w:r>
+        <w:rPr>
+          <w:lang w:val="en-US"/>
+        </w:rPr>
+        <w:t xml:space="preserve"> automatically append</w:t>
+      </w:r>
+      <w:r>
+        <w:rPr>
+          <w:lang w:val="en-US"/>
+        </w:rPr>
+        <w:t>ing a</w:t>
+      </w:r>
+      <w:r>
+        <w:rPr>
+          <w:lang w:val="en-US"/>
+        </w:rPr>
+        <w:t xml:space="preserve"> new element.</w:t>
+      </w:r>
+    </w:p>
+    <w:p>
+      <w:pPr>
+        <w:rPr>
+          <w:lang w:val="en-US"/>
+        </w:rPr>
+      </w:pPr>
+    </w:p>
+    <w:p>
+      <w:pPr>
+        <w:rPr>
+          <w:lang w:val="en-US"/>
+        </w:rPr>
+      </w:pPr>
+    </w:p>
+    <w:p>
+      <w:pPr>
+        <w:rPr>
+          <w:lang w:val="en-US"/>
+        </w:rPr>
+      </w:pPr>
+    </w:p>
+    <w:p>
+      <w:pPr>
+        <w:rPr>
+          <w:lang w:val="en-US"/>
+        </w:rPr>
+      </w:pPr>
+    </w:p>
+    <w:p>
+      <w:pPr>
+        <w:rPr>
+          <w:lang w:val="en-US"/>
+        </w:rPr>
+      </w:pPr>
+    </w:p>
+    <w:p>
+      <w:pPr>
+        <w:rPr>
+          <w:lang w:val="en-US"/>
+        </w:rPr>
+      </w:pPr>
+    </w:p>
+    <w:p>
+      <w:pPr>
+        <w:rPr>
+          <w:lang w:val="en-US"/>
+        </w:rPr>
+      </w:pPr>
+    </w:p>
+    <w:p>
+      <w:pPr>
+        <w:rPr>
+          <w:lang w:val="en-US"/>
+        </w:rPr>
+      </w:pPr>
+    </w:p>
+    <w:p>
+      <w:pPr>
+        <w:rPr>
+          <w:lang w:val="en-US"/>
+        </w:rPr>
+      </w:pPr>
+    </w:p>
+    <w:p>
+      <w:pPr>
+        <w:rPr>
+          <w:lang w:val="en-US"/>
+        </w:rPr>
+      </w:pPr>
+    </w:p>
+    <w:p>
+      <w:pPr>
+        <w:rPr>
+          <w:lang w:val="en-US"/>
+        </w:rPr>
+      </w:pPr>
+    </w:p>
+    <w:p>
+      <w:pPr>
+        <w:rPr>
+          <w:lang w:val="en-US"/>
+        </w:rPr>
+      </w:pPr>
+    </w:p>
+    <w:p>
+      <w:pPr>
+        <w:rPr>
+          <w:lang w:val="en-US"/>
+        </w:rPr>
+      </w:pPr>
     </w:p>
     <w:p>
       <w:pPr>
@@ -2483,7 +2899,6 @@
   <w:style w:type="character" w:default="1" w:styleId="DefaultParagraphFont">
     <w:name w:val="Default Paragraph Font"/>
     <w:uiPriority w:val="1"/>
-    <w:semiHidden/>
     <w:unhideWhenUsed/>
   </w:style>
   <w:style w:type="table" w:default="1" w:styleId="TableNormal">

</xml_diff>

<commit_message>
added chapter_5 .if statement
</commit_message>
<xml_diff>
--- a/Python Crash Course Doc.docx
+++ b/Python Crash Course Doc.docx
@@ -1684,7 +1684,19 @@
         <w:rPr>
           <w:lang w:val="en-US"/>
         </w:rPr>
-        <w:t>Tuple can’t be modified.</w:t>
+        <w:t>T</w:t>
+      </w:r>
+      <w:r>
+        <w:rPr>
+          <w:lang w:val="en-US"/>
+        </w:rPr>
+        <w:t>he t</w:t>
+      </w:r>
+      <w:r>
+        <w:rPr>
+          <w:lang w:val="en-US"/>
+        </w:rPr>
+        <w:t>uple can’t be modified.</w:t>
       </w:r>
     </w:p>
     <w:p>
@@ -1700,98 +1712,6 @@
         </w:rPr>
         <w:t>We need to redefine the entire tuple to modify the tuple.</w:t>
       </w:r>
-    </w:p>
-    <w:p>
-      <w:pPr>
-        <w:ind w:firstLine="720"/>
-        <w:rPr>
-          <w:lang w:val="en-US"/>
-        </w:rPr>
-      </w:pPr>
-    </w:p>
-    <w:p>
-      <w:pPr>
-        <w:rPr>
-          <w:lang w:val="en-US"/>
-        </w:rPr>
-      </w:pPr>
-    </w:p>
-    <w:p>
-      <w:pPr>
-        <w:rPr>
-          <w:lang w:val="en-US"/>
-        </w:rPr>
-      </w:pPr>
-    </w:p>
-    <w:p>
-      <w:pPr>
-        <w:rPr>
-          <w:lang w:val="en-US"/>
-        </w:rPr>
-      </w:pPr>
-    </w:p>
-    <w:p>
-      <w:pPr>
-        <w:rPr>
-          <w:lang w:val="en-US"/>
-        </w:rPr>
-      </w:pPr>
-    </w:p>
-    <w:p>
-      <w:pPr>
-        <w:rPr>
-          <w:lang w:val="en-US"/>
-        </w:rPr>
-      </w:pPr>
-    </w:p>
-    <w:p>
-      <w:pPr>
-        <w:rPr>
-          <w:lang w:val="en-US"/>
-        </w:rPr>
-      </w:pPr>
-    </w:p>
-    <w:p>
-      <w:pPr>
-        <w:rPr>
-          <w:lang w:val="en-US"/>
-        </w:rPr>
-      </w:pPr>
-    </w:p>
-    <w:p>
-      <w:pPr>
-        <w:rPr>
-          <w:lang w:val="en-US"/>
-        </w:rPr>
-      </w:pPr>
-    </w:p>
-    <w:p>
-      <w:pPr>
-        <w:rPr>
-          <w:lang w:val="en-US"/>
-        </w:rPr>
-      </w:pPr>
-    </w:p>
-    <w:p>
-      <w:pPr>
-        <w:rPr>
-          <w:lang w:val="en-US"/>
-        </w:rPr>
-      </w:pPr>
-    </w:p>
-    <w:p>
-      <w:pPr>
-        <w:rPr>
-          <w:lang w:val="en-US"/>
-        </w:rPr>
-      </w:pPr>
-    </w:p>
-    <w:p>
-      <w:pPr>
-        <w:rPr>
-          <w:lang w:val="en-US"/>
-        </w:rPr>
-      </w:pPr>
     </w:p>
     <w:p>
       <w:pPr>
@@ -1806,6 +1726,8 @@
         <w:jc w:val="both"/>
         <w:rPr>
           <w:rFonts w:ascii="Times New Roman" w:hAnsi="Times New Roman" w:cs="Times New Roman"/>
+          <w:b/>
+          <w:bCs/>
           <w:color w:val="000000" w:themeColor="text1"/>
           <w:lang w:val="en-US"/>
         </w:rPr>
@@ -1813,11 +1735,193 @@
       <w:r>
         <w:rPr>
           <w:rFonts w:ascii="Times New Roman" w:hAnsi="Times New Roman" w:cs="Times New Roman"/>
+          <w:b/>
+          <w:bCs/>
           <w:color w:val="000000" w:themeColor="text1"/>
           <w:lang w:val="en-US"/>
         </w:rPr>
-        <w:t>Module 2</w:t>
-      </w:r>
+        <w:t xml:space="preserve">Module </w:t>
+      </w:r>
+      <w:r>
+        <w:rPr>
+          <w:rFonts w:ascii="Times New Roman" w:hAnsi="Times New Roman" w:cs="Times New Roman"/>
+          <w:b/>
+          <w:bCs/>
+          <w:color w:val="000000" w:themeColor="text1"/>
+          <w:lang w:val="en-US"/>
+        </w:rPr>
+        <w:t>5</w:t>
+      </w:r>
+    </w:p>
+    <w:p>
+      <w:pPr>
+        <w:rPr>
+          <w:lang w:val="en-US"/>
+        </w:rPr>
+      </w:pPr>
+    </w:p>
+    <w:p>
+      <w:pPr>
+        <w:rPr>
+          <w:lang w:val="en-US"/>
+        </w:rPr>
+      </w:pPr>
+      <w:r>
+        <w:rPr>
+          <w:lang w:val="en-US"/>
+        </w:rPr>
+        <w:t>If statement</w:t>
+      </w:r>
+    </w:p>
+    <w:p>
+      <w:pPr>
+        <w:rPr>
+          <w:lang w:val="en-US"/>
+        </w:rPr>
+      </w:pPr>
+      <w:r>
+        <w:rPr>
+          <w:lang w:val="en-US"/>
+        </w:rPr>
+        <w:t xml:space="preserve">   Check the conditions in the set of </w:t>
+      </w:r>
+      <w:r>
+        <w:rPr>
+          <w:lang w:val="en-US"/>
+        </w:rPr>
+        <w:t>code.</w:t>
+      </w:r>
+    </w:p>
+    <w:p>
+      <w:pPr>
+        <w:rPr>
+          <w:lang w:val="en-US"/>
+        </w:rPr>
+      </w:pPr>
+      <w:r>
+        <w:rPr>
+          <w:lang w:val="en-US"/>
+        </w:rPr>
+        <w:t xml:space="preserve">   </w:t>
+      </w:r>
+      <w:proofErr w:type="gramStart"/>
+      <w:r>
+        <w:rPr>
+          <w:lang w:val="en-US"/>
+        </w:rPr>
+        <w:t>in  Keyword</w:t>
+      </w:r>
+      <w:proofErr w:type="gramEnd"/>
+      <w:r>
+        <w:rPr>
+          <w:lang w:val="en-US"/>
+        </w:rPr>
+        <w:t xml:space="preserve">: used to check </w:t>
+      </w:r>
+      <w:proofErr w:type="spellStart"/>
+      <w:r>
+        <w:rPr>
+          <w:lang w:val="en-US"/>
+        </w:rPr>
+        <w:t>a</w:t>
+      </w:r>
+      <w:proofErr w:type="spellEnd"/>
+      <w:r>
+        <w:rPr>
+          <w:lang w:val="en-US"/>
+        </w:rPr>
+        <w:t xml:space="preserve"> item in the list</w:t>
+      </w:r>
+    </w:p>
+    <w:p>
+      <w:pPr>
+        <w:rPr>
+          <w:lang w:val="en-US"/>
+        </w:rPr>
+      </w:pPr>
+      <w:r>
+        <w:rPr>
+          <w:lang w:val="en-US"/>
+        </w:rPr>
+        <w:t xml:space="preserve">   not in keyword : used to check </w:t>
+      </w:r>
+      <w:proofErr w:type="spellStart"/>
+      <w:r>
+        <w:rPr>
+          <w:lang w:val="en-US"/>
+        </w:rPr>
+        <w:t>a</w:t>
+      </w:r>
+      <w:proofErr w:type="spellEnd"/>
+      <w:r>
+        <w:rPr>
+          <w:lang w:val="en-US"/>
+        </w:rPr>
+        <w:t xml:space="preserve"> item is not in the list.</w:t>
+      </w:r>
+    </w:p>
+    <w:p>
+      <w:pPr>
+        <w:rPr>
+          <w:lang w:val="en-US"/>
+        </w:rPr>
+      </w:pPr>
+    </w:p>
+    <w:p>
+      <w:pPr>
+        <w:rPr>
+          <w:lang w:val="en-US"/>
+        </w:rPr>
+      </w:pPr>
+    </w:p>
+    <w:p>
+      <w:pPr>
+        <w:rPr>
+          <w:lang w:val="en-US"/>
+        </w:rPr>
+      </w:pPr>
+    </w:p>
+    <w:p>
+      <w:pPr>
+        <w:rPr>
+          <w:lang w:val="en-US"/>
+        </w:rPr>
+      </w:pPr>
+    </w:p>
+    <w:p>
+      <w:pPr>
+        <w:rPr>
+          <w:lang w:val="en-US"/>
+        </w:rPr>
+      </w:pPr>
+    </w:p>
+    <w:p>
+      <w:pPr>
+        <w:rPr>
+          <w:lang w:val="en-US"/>
+        </w:rPr>
+      </w:pPr>
+    </w:p>
+    <w:p>
+      <w:pPr>
+        <w:rPr>
+          <w:lang w:val="en-US"/>
+        </w:rPr>
+      </w:pPr>
+    </w:p>
+    <w:p>
+      <w:pPr>
+        <w:rPr>
+          <w:lang w:val="en-US"/>
+        </w:rPr>
+      </w:pPr>
+    </w:p>
+    <w:p>
+      <w:pPr>
+        <w:rPr>
+          <w:lang w:val="en-US"/>
+        </w:rPr>
+      </w:pPr>
     </w:p>
     <w:p>
       <w:pPr>

</xml_diff>